<commit_message>
Change use case overview
</commit_message>
<xml_diff>
--- a/Document/Report/Report 3 - Group 2.docx
+++ b/Document/Report/Report 3 - Group 2.docx
@@ -392,12 +392,13 @@
       <w:r>
         <w:rPr>
           <w:noProof/>
+          <w:lang w:eastAsia="en-US"/>
         </w:rPr>
         <w:drawing>
           <wp:inline distT="0" distB="0" distL="0" distR="0">
-            <wp:extent cx="5943600" cy="4808220"/>
+            <wp:extent cx="5943600" cy="4104360"/>
             <wp:effectExtent l="0" t="0" r="0" b="0"/>
-            <wp:docPr id="5" name="Picture 5"/>
+            <wp:docPr id="3" name="Picture 3" descr="C:\Users\Su Tran\Desktop\online-medical-consultant-system\Document\Report\Diagram\Usecase\UseCaseOverview.jpg"/>
             <wp:cNvGraphicFramePr>
               <a:graphicFrameLocks xmlns:a="http://schemas.openxmlformats.org/drawingml/2006/main" noChangeAspect="1"/>
             </wp:cNvGraphicFramePr>
@@ -405,8 +406,10 @@
               <a:graphicData uri="http://schemas.openxmlformats.org/drawingml/2006/picture">
                 <pic:pic xmlns:pic="http://schemas.openxmlformats.org/drawingml/2006/picture">
                   <pic:nvPicPr>
-                    <pic:cNvPr id="0" name="UseCaseOverview.jpg"/>
-                    <pic:cNvPicPr/>
+                    <pic:cNvPr id="0" name="Picture 1" descr="C:\Users\Su Tran\Desktop\online-medical-consultant-system\Document\Report\Diagram\Usecase\UseCaseOverview.jpg"/>
+                    <pic:cNvPicPr>
+                      <a:picLocks noChangeAspect="1" noChangeArrowheads="1"/>
+                    </pic:cNvPicPr>
                   </pic:nvPicPr>
                   <pic:blipFill>
                     <a:blip r:embed="rId7">
@@ -416,18 +419,23 @@
                         </a:ext>
                       </a:extLst>
                     </a:blip>
+                    <a:srcRect/>
                     <a:stretch>
                       <a:fillRect/>
                     </a:stretch>
                   </pic:blipFill>
-                  <pic:spPr>
+                  <pic:spPr bwMode="auto">
                     <a:xfrm>
                       <a:off x="0" y="0"/>
-                      <a:ext cx="5943600" cy="4808220"/>
+                      <a:ext cx="5943600" cy="4104360"/>
                     </a:xfrm>
                     <a:prstGeom prst="rect">
                       <a:avLst/>
                     </a:prstGeom>
+                    <a:noFill/>
+                    <a:ln>
+                      <a:noFill/>
+                    </a:ln>
                   </pic:spPr>
                 </pic:pic>
               </a:graphicData>
@@ -435,6 +443,8 @@
           </wp:inline>
         </w:drawing>
       </w:r>
+      <w:bookmarkStart w:id="3" w:name="_GoBack"/>
+      <w:bookmarkEnd w:id="3"/>
     </w:p>
     <w:p>
       <w:pPr>
@@ -481,6 +491,7 @@
       <w:r>
         <w:rPr>
           <w:noProof/>
+          <w:lang w:eastAsia="en-US"/>
         </w:rPr>
         <w:drawing>
           <wp:inline distT="0" distB="0" distL="0" distR="0" wp14:anchorId="1B17BE33" wp14:editId="78E86DA9">
@@ -586,6 +597,7 @@
                 <w:b/>
                 <w:color w:val="000000" w:themeColor="text1"/>
               </w:rPr>
+              <w:lastRenderedPageBreak/>
               <w:t>USE CASE - 1 SPECIFICATION</w:t>
             </w:r>
           </w:p>
@@ -617,6 +629,7 @@
                 <w:rFonts w:cstheme="minorHAnsi"/>
                 <w:b/>
               </w:rPr>
+              <w:lastRenderedPageBreak/>
               <w:t>Use-case No.</w:t>
             </w:r>
           </w:p>
@@ -2371,7 +2384,6 @@
                 <w:rFonts w:cstheme="minorHAnsi"/>
                 <w:b/>
               </w:rPr>
-              <w:lastRenderedPageBreak/>
               <w:t>Business Rules:</w:t>
             </w:r>
             <w:r>
@@ -2422,6 +2434,7 @@
       <w:r>
         <w:rPr>
           <w:noProof/>
+          <w:lang w:eastAsia="en-US"/>
         </w:rPr>
         <w:drawing>
           <wp:inline distT="0" distB="0" distL="0" distR="0" wp14:anchorId="4AEB19F5" wp14:editId="384F9941">
@@ -3460,7 +3473,6 @@
                     <w:rPr>
                       <w:rFonts w:cstheme="minorHAnsi"/>
                     </w:rPr>
-                    <w:lastRenderedPageBreak/>
                     <w:t>No</w:t>
                   </w:r>
                 </w:p>
@@ -3701,6 +3713,7 @@
                       <w:rFonts w:eastAsia="Calibri" w:cstheme="minorHAnsi"/>
                       <w:lang w:eastAsia="zh-TW"/>
                     </w:rPr>
+                    <w:lastRenderedPageBreak/>
                     <w:t>viên</w:t>
                   </w:r>
                   <w:proofErr w:type="spellEnd"/>
@@ -3812,6 +3825,7 @@
                       <w:rFonts w:eastAsia="Calibri" w:cstheme="minorHAnsi"/>
                       <w:lang w:eastAsia="zh-TW"/>
                     </w:rPr>
+                    <w:lastRenderedPageBreak/>
                     <w:t>2</w:t>
                   </w:r>
                 </w:p>
@@ -4914,6 +4928,7 @@
       <w:r>
         <w:rPr>
           <w:noProof/>
+          <w:lang w:eastAsia="en-US"/>
         </w:rPr>
         <w:drawing>
           <wp:inline distT="0" distB="0" distL="0" distR="0">
@@ -5367,132 +5382,130 @@
               <w:rPr>
                 <w:b/>
               </w:rPr>
+              <w:t xml:space="preserve">Triggers: </w:t>
+            </w:r>
+            <w:r>
+              <w:t>Patient</w:t>
+            </w:r>
+            <w:r>
+              <w:t xml:space="preserve"> clicks “</w:t>
+            </w:r>
+            <w:proofErr w:type="spellStart"/>
+            <w:r>
+              <w:t>Xuất</w:t>
+            </w:r>
+            <w:proofErr w:type="spellEnd"/>
+            <w:r>
+              <w:t xml:space="preserve"> </w:t>
+            </w:r>
+            <w:proofErr w:type="spellStart"/>
+            <w:r>
+              <w:t>hồ</w:t>
+            </w:r>
+            <w:proofErr w:type="spellEnd"/>
+            <w:r>
+              <w:t xml:space="preserve"> </w:t>
+            </w:r>
+            <w:proofErr w:type="spellStart"/>
+            <w:r>
+              <w:t>sơ</w:t>
+            </w:r>
+            <w:proofErr w:type="spellEnd"/>
+            <w:r>
+              <w:t xml:space="preserve"> </w:t>
+            </w:r>
+            <w:proofErr w:type="spellStart"/>
+            <w:r>
+              <w:t>bệnh</w:t>
+            </w:r>
+            <w:proofErr w:type="spellEnd"/>
+            <w:r>
+              <w:t xml:space="preserve"> </w:t>
+            </w:r>
+            <w:proofErr w:type="spellStart"/>
+            <w:r>
+              <w:t>án</w:t>
+            </w:r>
+            <w:proofErr w:type="spellEnd"/>
+            <w:r>
+              <w:rPr>
+                <w:b/>
+              </w:rPr>
+              <w:t>”</w:t>
+            </w:r>
+            <w:r>
+              <w:t xml:space="preserve"> button on </w:t>
+            </w:r>
+            <w:r>
+              <w:t>“</w:t>
+            </w:r>
+            <w:proofErr w:type="spellStart"/>
+            <w:r>
+              <w:t>Sơ</w:t>
+            </w:r>
+            <w:proofErr w:type="spellEnd"/>
+            <w:r>
+              <w:t xml:space="preserve"> </w:t>
+            </w:r>
+            <w:proofErr w:type="spellStart"/>
+            <w:r>
+              <w:t>lược</w:t>
+            </w:r>
+            <w:proofErr w:type="spellEnd"/>
+            <w:r>
+              <w:t xml:space="preserve"> </w:t>
+            </w:r>
+            <w:proofErr w:type="spellStart"/>
+            <w:r>
+              <w:t>về</w:t>
+            </w:r>
+            <w:proofErr w:type="spellEnd"/>
+            <w:r>
+              <w:t xml:space="preserve"> </w:t>
+            </w:r>
+            <w:proofErr w:type="spellStart"/>
+            <w:r>
+              <w:t>bệnh</w:t>
+            </w:r>
+            <w:proofErr w:type="spellEnd"/>
+            <w:r>
+              <w:t xml:space="preserve"> </w:t>
+            </w:r>
+            <w:proofErr w:type="spellStart"/>
+            <w:r>
+              <w:t>nhân</w:t>
+            </w:r>
+            <w:proofErr w:type="spellEnd"/>
+            <w:r>
+              <w:t xml:space="preserve">” </w:t>
+            </w:r>
+            <w:r>
+              <w:t>page.</w:t>
+            </w:r>
+          </w:p>
+          <w:p>
+            <w:r>
+              <w:rPr>
+                <w:b/>
+              </w:rPr>
+              <w:t xml:space="preserve">Preconditions: </w:t>
+            </w:r>
+            <w:r>
+              <w:t>User must log in with role “</w:t>
+            </w:r>
+            <w:r>
+              <w:t>Patient</w:t>
+            </w:r>
+            <w:r>
+              <w:t>”.</w:t>
+            </w:r>
+          </w:p>
+          <w:p>
+            <w:r>
+              <w:rPr>
+                <w:b/>
+              </w:rPr>
               <w:lastRenderedPageBreak/>
-              <w:t xml:space="preserve">Triggers: </w:t>
-            </w:r>
-            <w:r>
-              <w:t>Patient</w:t>
-            </w:r>
-            <w:r>
-              <w:t xml:space="preserve"> clicks “</w:t>
-            </w:r>
-            <w:proofErr w:type="spellStart"/>
-            <w:r>
-              <w:t>Xuất</w:t>
-            </w:r>
-            <w:proofErr w:type="spellEnd"/>
-            <w:r>
-              <w:t xml:space="preserve"> </w:t>
-            </w:r>
-            <w:proofErr w:type="spellStart"/>
-            <w:r>
-              <w:t>hồ</w:t>
-            </w:r>
-            <w:proofErr w:type="spellEnd"/>
-            <w:r>
-              <w:t xml:space="preserve"> </w:t>
-            </w:r>
-            <w:proofErr w:type="spellStart"/>
-            <w:r>
-              <w:t>sơ</w:t>
-            </w:r>
-            <w:proofErr w:type="spellEnd"/>
-            <w:r>
-              <w:t xml:space="preserve"> </w:t>
-            </w:r>
-            <w:proofErr w:type="spellStart"/>
-            <w:r>
-              <w:t>bệnh</w:t>
-            </w:r>
-            <w:proofErr w:type="spellEnd"/>
-            <w:r>
-              <w:t xml:space="preserve"> </w:t>
-            </w:r>
-            <w:proofErr w:type="spellStart"/>
-            <w:proofErr w:type="gramStart"/>
-            <w:r>
-              <w:t>án</w:t>
-            </w:r>
-            <w:proofErr w:type="spellEnd"/>
-            <w:proofErr w:type="gramEnd"/>
-            <w:r>
-              <w:rPr>
-                <w:b/>
-              </w:rPr>
-              <w:t>”</w:t>
-            </w:r>
-            <w:r>
-              <w:t xml:space="preserve"> button on </w:t>
-            </w:r>
-            <w:r>
-              <w:t>“</w:t>
-            </w:r>
-            <w:proofErr w:type="spellStart"/>
-            <w:r>
-              <w:t>Sơ</w:t>
-            </w:r>
-            <w:proofErr w:type="spellEnd"/>
-            <w:r>
-              <w:t xml:space="preserve"> </w:t>
-            </w:r>
-            <w:proofErr w:type="spellStart"/>
-            <w:r>
-              <w:t>lược</w:t>
-            </w:r>
-            <w:proofErr w:type="spellEnd"/>
-            <w:r>
-              <w:t xml:space="preserve"> </w:t>
-            </w:r>
-            <w:proofErr w:type="spellStart"/>
-            <w:r>
-              <w:t>về</w:t>
-            </w:r>
-            <w:proofErr w:type="spellEnd"/>
-            <w:r>
-              <w:t xml:space="preserve"> </w:t>
-            </w:r>
-            <w:proofErr w:type="spellStart"/>
-            <w:r>
-              <w:t>bệnh</w:t>
-            </w:r>
-            <w:proofErr w:type="spellEnd"/>
-            <w:r>
-              <w:t xml:space="preserve"> </w:t>
-            </w:r>
-            <w:proofErr w:type="spellStart"/>
-            <w:r>
-              <w:t>nhân</w:t>
-            </w:r>
-            <w:proofErr w:type="spellEnd"/>
-            <w:r>
-              <w:t xml:space="preserve">” </w:t>
-            </w:r>
-            <w:r>
-              <w:t>page.</w:t>
-            </w:r>
-          </w:p>
-          <w:p>
-            <w:r>
-              <w:rPr>
-                <w:b/>
-              </w:rPr>
-              <w:t xml:space="preserve">Preconditions: </w:t>
-            </w:r>
-            <w:r>
-              <w:t>User must log in with role “</w:t>
-            </w:r>
-            <w:r>
-              <w:t>Patient</w:t>
-            </w:r>
-            <w:r>
-              <w:t>”.</w:t>
-            </w:r>
-          </w:p>
-          <w:p>
-            <w:r>
-              <w:rPr>
-                <w:b/>
-              </w:rPr>
               <w:t>Post-</w:t>
             </w:r>
             <w:r>
@@ -5632,12 +5645,10 @@
                     <w:t xml:space="preserve"> </w:t>
                   </w:r>
                   <w:proofErr w:type="spellStart"/>
-                  <w:proofErr w:type="gramStart"/>
                   <w:r>
                     <w:t>án</w:t>
                   </w:r>
                   <w:proofErr w:type="spellEnd"/>
-                  <w:proofErr w:type="gramEnd"/>
                   <w:r>
                     <w:t>” button.</w:t>
                   </w:r>
@@ -6390,6 +6401,7 @@
       <w:r>
         <w:rPr>
           <w:noProof/>
+          <w:lang w:eastAsia="en-US"/>
         </w:rPr>
         <w:drawing>
           <wp:inline distT="0" distB="0" distL="0" distR="0" wp14:anchorId="6B270CE3" wp14:editId="54265DAB">
@@ -6727,7 +6739,6 @@
               <w:rPr>
                 <w:b/>
               </w:rPr>
-              <w:lastRenderedPageBreak/>
               <w:t>Date</w:t>
             </w:r>
           </w:p>
@@ -6791,6 +6802,7 @@
               <w:rPr>
                 <w:b/>
               </w:rPr>
+              <w:lastRenderedPageBreak/>
               <w:t>Actor:</w:t>
             </w:r>
             <w:r>
@@ -6889,12 +6901,10 @@
               <w:t xml:space="preserve"> </w:t>
             </w:r>
             <w:proofErr w:type="spellStart"/>
-            <w:proofErr w:type="gramStart"/>
             <w:r>
               <w:t>án</w:t>
             </w:r>
             <w:proofErr w:type="spellEnd"/>
-            <w:proofErr w:type="gramEnd"/>
             <w:r>
               <w:rPr>
                 <w:b/>
@@ -7109,12 +7119,10 @@
                     <w:t xml:space="preserve"> </w:t>
                   </w:r>
                   <w:proofErr w:type="spellStart"/>
-                  <w:proofErr w:type="gramStart"/>
                   <w:r>
                     <w:t>án</w:t>
                   </w:r>
                   <w:proofErr w:type="spellEnd"/>
-                  <w:proofErr w:type="gramEnd"/>
                   <w:r>
                     <w:t>” button.</w:t>
                   </w:r>
@@ -7186,12 +7194,10 @@
                     <w:t xml:space="preserve"> </w:t>
                   </w:r>
                   <w:proofErr w:type="spellStart"/>
-                  <w:proofErr w:type="gramStart"/>
                   <w:r>
                     <w:t>án</w:t>
                   </w:r>
                   <w:proofErr w:type="spellEnd"/>
-                  <w:proofErr w:type="gramEnd"/>
                   <w:r>
                     <w:rPr>
                       <w:b/>
@@ -7599,6 +7605,7 @@
       <w:r>
         <w:rPr>
           <w:noProof/>
+          <w:lang w:eastAsia="en-US"/>
         </w:rPr>
         <w:drawing>
           <wp:inline distT="0" distB="0" distL="0" distR="0">
@@ -8029,99 +8036,99 @@
               <w:rPr>
                 <w:b/>
               </w:rPr>
+              <w:t xml:space="preserve">Goal: </w:t>
+            </w:r>
+            <w:r>
+              <w:t>Patient</w:t>
+            </w:r>
+            <w:r>
+              <w:t xml:space="preserve"> can </w:t>
+            </w:r>
+            <w:r>
+              <w:t>request chatting</w:t>
+            </w:r>
+            <w:r>
+              <w:t>.</w:t>
+            </w:r>
+          </w:p>
+          <w:p>
+            <w:r>
+              <w:rPr>
+                <w:b/>
+              </w:rPr>
+              <w:t xml:space="preserve">Triggers: </w:t>
+            </w:r>
+            <w:r>
+              <w:t>Patient</w:t>
+            </w:r>
+            <w:r>
+              <w:t xml:space="preserve"> clicks “</w:t>
+            </w:r>
+            <w:r>
+              <w:t>Chat</w:t>
+            </w:r>
+            <w:r>
+              <w:rPr>
+                <w:b/>
+              </w:rPr>
+              <w:t>”</w:t>
+            </w:r>
+            <w:r>
+              <w:t xml:space="preserve"> button on </w:t>
+            </w:r>
+            <w:r>
+              <w:t>“</w:t>
+            </w:r>
+            <w:proofErr w:type="spellStart"/>
+            <w:r>
+              <w:t>Liên</w:t>
+            </w:r>
+            <w:proofErr w:type="spellEnd"/>
+            <w:r>
+              <w:t xml:space="preserve"> </w:t>
+            </w:r>
+            <w:proofErr w:type="spellStart"/>
+            <w:r>
+              <w:t>lạc</w:t>
+            </w:r>
+            <w:proofErr w:type="spellEnd"/>
+            <w:r>
+              <w:t xml:space="preserve"> </w:t>
+            </w:r>
+            <w:proofErr w:type="spellStart"/>
+            <w:r>
+              <w:t>với</w:t>
+            </w:r>
+            <w:proofErr w:type="spellEnd"/>
+            <w:r>
+              <w:t xml:space="preserve"> </w:t>
+            </w:r>
+            <w:proofErr w:type="spellStart"/>
+            <w:r>
+              <w:t>bác</w:t>
+            </w:r>
+            <w:proofErr w:type="spellEnd"/>
+            <w:r>
+              <w:t xml:space="preserve"> </w:t>
+            </w:r>
+            <w:proofErr w:type="spellStart"/>
+            <w:r>
+              <w:t>sĩ</w:t>
+            </w:r>
+            <w:proofErr w:type="spellEnd"/>
+            <w:r>
+              <w:t xml:space="preserve">” </w:t>
+            </w:r>
+            <w:r>
+              <w:t>page.</w:t>
+            </w:r>
+          </w:p>
+          <w:p>
+            <w:r>
+              <w:rPr>
+                <w:b/>
+              </w:rPr>
               <w:lastRenderedPageBreak/>
-              <w:t xml:space="preserve">Goal: </w:t>
-            </w:r>
-            <w:r>
-              <w:t>Patient</w:t>
-            </w:r>
-            <w:r>
-              <w:t xml:space="preserve"> can </w:t>
-            </w:r>
-            <w:r>
-              <w:t>request chatting</w:t>
-            </w:r>
-            <w:r>
-              <w:t>.</w:t>
-            </w:r>
-          </w:p>
-          <w:p>
-            <w:r>
-              <w:rPr>
-                <w:b/>
-              </w:rPr>
-              <w:t xml:space="preserve">Triggers: </w:t>
-            </w:r>
-            <w:r>
-              <w:t>Patient</w:t>
-            </w:r>
-            <w:r>
-              <w:t xml:space="preserve"> clicks “</w:t>
-            </w:r>
-            <w:r>
-              <w:t>Chat</w:t>
-            </w:r>
-            <w:r>
-              <w:rPr>
-                <w:b/>
-              </w:rPr>
-              <w:t>”</w:t>
-            </w:r>
-            <w:r>
-              <w:t xml:space="preserve"> button on </w:t>
-            </w:r>
-            <w:r>
-              <w:t>“</w:t>
-            </w:r>
-            <w:proofErr w:type="spellStart"/>
-            <w:r>
-              <w:t>Liên</w:t>
-            </w:r>
-            <w:proofErr w:type="spellEnd"/>
-            <w:r>
-              <w:t xml:space="preserve"> </w:t>
-            </w:r>
-            <w:proofErr w:type="spellStart"/>
-            <w:r>
-              <w:t>lạc</w:t>
-            </w:r>
-            <w:proofErr w:type="spellEnd"/>
-            <w:r>
-              <w:t xml:space="preserve"> </w:t>
-            </w:r>
-            <w:proofErr w:type="spellStart"/>
-            <w:r>
-              <w:t>với</w:t>
-            </w:r>
-            <w:proofErr w:type="spellEnd"/>
-            <w:r>
-              <w:t xml:space="preserve"> </w:t>
-            </w:r>
-            <w:proofErr w:type="spellStart"/>
-            <w:r>
-              <w:t>bác</w:t>
-            </w:r>
-            <w:proofErr w:type="spellEnd"/>
-            <w:r>
-              <w:t xml:space="preserve"> </w:t>
-            </w:r>
-            <w:proofErr w:type="spellStart"/>
-            <w:r>
-              <w:t>sĩ</w:t>
-            </w:r>
-            <w:proofErr w:type="spellEnd"/>
-            <w:r>
-              <w:t xml:space="preserve">” </w:t>
-            </w:r>
-            <w:r>
-              <w:t>page.</w:t>
-            </w:r>
-          </w:p>
-          <w:p>
-            <w:r>
-              <w:rPr>
-                <w:b/>
-              </w:rPr>
               <w:t xml:space="preserve">Preconditions: </w:t>
             </w:r>
             <w:r>
@@ -8804,6 +8811,7 @@
       <w:r>
         <w:rPr>
           <w:noProof/>
+          <w:lang w:eastAsia="en-US"/>
         </w:rPr>
         <w:drawing>
           <wp:inline distT="0" distB="0" distL="0" distR="0">
@@ -9084,7 +9092,6 @@
               <w:rPr>
                 <w:b/>
               </w:rPr>
-              <w:lastRenderedPageBreak/>
               <w:t>Author</w:t>
             </w:r>
           </w:p>
@@ -9126,6 +9133,7 @@
               <w:rPr>
                 <w:b/>
               </w:rPr>
+              <w:lastRenderedPageBreak/>
               <w:t>Date</w:t>
             </w:r>
           </w:p>
@@ -10273,6 +10281,7 @@
       <w:r>
         <w:rPr>
           <w:noProof/>
+          <w:lang w:eastAsia="en-US"/>
         </w:rPr>
         <w:drawing>
           <wp:inline distT="0" distB="0" distL="0" distR="0">
@@ -11878,6 +11887,7 @@
       <w:r>
         <w:rPr>
           <w:noProof/>
+          <w:lang w:eastAsia="en-US"/>
         </w:rPr>
         <w:drawing>
           <wp:inline distT="0" distB="0" distL="0" distR="0">
@@ -13245,6 +13255,7 @@
       <w:r>
         <w:rPr>
           <w:noProof/>
+          <w:lang w:eastAsia="en-US"/>
         </w:rPr>
         <w:drawing>
           <wp:inline distT="0" distB="0" distL="0" distR="0" wp14:anchorId="0AE975B9" wp14:editId="3955E9F0">
@@ -14130,6 +14141,7 @@
       <w:r>
         <w:rPr>
           <w:noProof/>
+          <w:lang w:eastAsia="en-US"/>
         </w:rPr>
         <w:drawing>
           <wp:inline distT="0" distB="0" distL="0" distR="0" wp14:anchorId="021ACA4C" wp14:editId="58CF75C9">
@@ -14988,6 +15000,7 @@
       <w:r>
         <w:rPr>
           <w:noProof/>
+          <w:lang w:eastAsia="en-US"/>
         </w:rPr>
         <w:drawing>
           <wp:inline distT="0" distB="0" distL="0" distR="0" wp14:anchorId="0E3D39C9" wp14:editId="5DDE9F19">
@@ -15806,6 +15819,7 @@
       <w:r>
         <w:rPr>
           <w:noProof/>
+          <w:lang w:eastAsia="en-US"/>
         </w:rPr>
         <w:drawing>
           <wp:inline distT="0" distB="0" distL="0" distR="0" wp14:anchorId="125666A8" wp14:editId="17AD007E">
@@ -16599,6 +16613,7 @@
       <w:r>
         <w:rPr>
           <w:noProof/>
+          <w:lang w:eastAsia="en-US"/>
         </w:rPr>
         <w:drawing>
           <wp:inline distT="0" distB="0" distL="0" distR="0">
@@ -18466,6 +18481,7 @@
       <w:r>
         <w:rPr>
           <w:noProof/>
+          <w:lang w:eastAsia="en-US"/>
         </w:rPr>
         <w:drawing>
           <wp:inline distT="0" distB="0" distL="0" distR="0">
@@ -20168,6 +20184,7 @@
       <w:r>
         <w:rPr>
           <w:noProof/>
+          <w:lang w:eastAsia="en-US"/>
         </w:rPr>
         <w:drawing>
           <wp:inline distT="0" distB="0" distL="0" distR="0" wp14:anchorId="6DC57605" wp14:editId="4B4D8AFD">
@@ -21815,6 +21832,7 @@
       <w:r>
         <w:rPr>
           <w:noProof/>
+          <w:lang w:eastAsia="en-US"/>
         </w:rPr>
         <w:drawing>
           <wp:inline distT="0" distB="0" distL="0" distR="0">
@@ -21865,8 +21883,6 @@
           </wp:inline>
         </w:drawing>
       </w:r>
-      <w:bookmarkStart w:id="3" w:name="_GoBack"/>
-      <w:bookmarkEnd w:id="3"/>
     </w:p>
     <w:p>
       <w:pPr>
@@ -23773,6 +23789,7 @@
       <w:r>
         <w:rPr>
           <w:noProof/>
+          <w:lang w:eastAsia="en-US"/>
         </w:rPr>
         <w:drawing>
           <wp:inline distT="0" distB="0" distL="0" distR="0">
@@ -25683,6 +25700,7 @@
       <w:r>
         <w:rPr>
           <w:noProof/>
+          <w:lang w:eastAsia="en-US"/>
         </w:rPr>
         <w:drawing>
           <wp:inline distT="0" distB="0" distL="0" distR="0">
@@ -26166,7 +26184,6 @@
                 <w:bCs/>
                 <w:lang w:eastAsia="zh-TW"/>
               </w:rPr>
-              <w:lastRenderedPageBreak/>
               <w:t xml:space="preserve">Goal: </w:t>
             </w:r>
             <w:r>
@@ -26456,7 +26473,15 @@
                       <w:rFonts w:eastAsia="Calibri" w:cstheme="minorHAnsi"/>
                       <w:lang w:eastAsia="zh-TW"/>
                     </w:rPr>
-                    <w:t>” link on main page. [Alternative1]</w:t>
+                    <w:t xml:space="preserve">” link on main page. </w:t>
+                  </w:r>
+                  <w:r>
+                    <w:rPr>
+                      <w:rFonts w:eastAsia="Calibri" w:cstheme="minorHAnsi"/>
+                      <w:lang w:eastAsia="zh-TW"/>
+                    </w:rPr>
+                    <w:lastRenderedPageBreak/>
+                    <w:t>[Alternative1]</w:t>
                   </w:r>
                 </w:p>
               </w:tc>
@@ -26489,6 +26514,7 @@
                     <w:rPr>
                       <w:rFonts w:cstheme="minorHAnsi"/>
                     </w:rPr>
+                    <w:lastRenderedPageBreak/>
                     <w:t>2</w:t>
                   </w:r>
                 </w:p>
@@ -26971,15 +26997,7 @@
                       <w:rFonts w:eastAsia="Calibri" w:cstheme="minorHAnsi"/>
                       <w:lang w:eastAsia="zh-TW"/>
                     </w:rPr>
-                    <w:t xml:space="preserve">Display an informed </w:t>
-                  </w:r>
-                  <w:proofErr w:type="gramStart"/>
-                  <w:r>
-                    <w:rPr>
-                      <w:rFonts w:eastAsia="Calibri" w:cstheme="minorHAnsi"/>
-                      <w:lang w:eastAsia="zh-TW"/>
-                    </w:rPr>
-                    <w:t>message</w:t>
+                    <w:t>Display an informed message</w:t>
                   </w:r>
                   <w:r>
                     <w:rPr>
@@ -26996,7 +27014,6 @@
                     <w:t>”</w:t>
                   </w:r>
                   <w:proofErr w:type="spellStart"/>
-                  <w:proofErr w:type="gramEnd"/>
                   <w:r>
                     <w:t>T</w:t>
                   </w:r>
@@ -29337,7 +29354,7 @@
 </file>
 
 <file path=customXml/itemProps1.xml><?xml version="1.0" encoding="utf-8"?>
-<ds:datastoreItem xmlns:ds="http://schemas.openxmlformats.org/officeDocument/2006/customXml" ds:itemID="{414E928B-3247-4E20-AAA8-02C546CC4A40}">
+<ds:datastoreItem xmlns:ds="http://schemas.openxmlformats.org/officeDocument/2006/customXml" ds:itemID="{42E54E9E-323E-49E7-8EDF-485256192FF7}">
   <ds:schemaRefs>
     <ds:schemaRef ds:uri="http://schemas.openxmlformats.org/officeDocument/2006/bibliography"/>
   </ds:schemaRefs>

</xml_diff>